<commit_message>
adding links to the reference document
</commit_message>
<xml_diff>
--- a/Build steps of Sudoku.docx
+++ b/Build steps of Sudoku.docx
@@ -517,33 +517,7 @@
       </w:r>
       <w:r>
         <w:br/>
-      </w:r>
-      <w:r>
-        <w:t>Th</w:t>
-      </w:r>
-      <w:r>
-        <w:t>e</w:t>
-      </w:r>
-      <w:r>
-        <w:t>s</w:t>
-      </w:r>
-      <w:r>
-        <w:t>e</w:t>
-      </w:r>
-      <w:r>
-        <w:t xml:space="preserve"> </w:t>
-      </w:r>
-      <w:r>
-        <w:t xml:space="preserve"> two steps </w:t>
-      </w:r>
-      <w:r>
-        <w:t>w</w:t>
-      </w:r>
-      <w:r>
-        <w:t>ere</w:t>
-      </w:r>
-      <w:r>
-        <w:t xml:space="preserve"> expected to run, but it did not, I kept getting error failure to launch JVM.</w:t>
+        <w:t>These  two steps were expected to run, but it did not, I kept getting error failure to launch JVM.</w:t>
       </w:r>
       <w:r>
         <w:br/>
@@ -1129,7 +1103,7 @@
         <w:pStyle w:val="ListParagraph"/>
         <w:ind w:left="0"/>
       </w:pPr>
-      <w:hyperlink r:id="rId11" w:history="1">
+      <w:hyperlink r:id="rId11" w:anchor="introduction" w:history="1">
         <w:r>
           <w:rPr>
             <w:rStyle w:val="Hyperlink"/>
@@ -1149,7 +1123,7 @@
         <w:pStyle w:val="ListParagraph"/>
         <w:ind w:left="0"/>
       </w:pPr>
-      <w:hyperlink r:id="rId12" w:history="1">
+      <w:hyperlink r:id="rId12" w:anchor=":~:text=The%20word%20Modular%20defines%20that,is%20a%20modular%20JavaFX%20project" w:history="1">
         <w:r>
           <w:rPr>
             <w:rStyle w:val="Hyperlink"/>
@@ -1160,6 +1134,35 @@
       <w:r>
         <w:t>.</w:t>
       </w:r>
+      <w:r>
+        <w:br/>
+      </w:r>
+      <w:r>
+        <w:br/>
+      </w:r>
+      <w:r>
+        <w:br/>
+      </w:r>
+      <w:hyperlink r:id="rId13" w:history="1">
+        <w:r>
+          <w:rPr>
+            <w:rStyle w:val="Hyperlink"/>
+          </w:rPr>
+          <w:t>https://www.youtube.com/watch?v=0-bG2h2Xh1E</w:t>
+        </w:r>
+      </w:hyperlink>
+    </w:p>
+    <w:p>
+      <w:pPr>
+        <w:pStyle w:val="ListParagraph"/>
+        <w:ind w:left="0"/>
+      </w:pPr>
+    </w:p>
+    <w:p>
+      <w:pPr>
+        <w:pStyle w:val="ListParagraph"/>
+        <w:ind w:left="0"/>
+      </w:pPr>
     </w:p>
     <w:p>
       <w:pPr>

</xml_diff>